<commit_message>
Ajout : Squelette plan d'implémentation
</commit_message>
<xml_diff>
--- a/P7_01_Analayse_Faisabilite.docx
+++ b/P7_01_Analayse_Faisabilite.docx
@@ -1006,27 +1006,14 @@
       <w:r>
         <w:t xml:space="preserve">Tableau </w:t>
       </w:r>
-      <w:r>
-        <w:fldChar w:fldCharType="begin"/>
-      </w:r>
-      <w:r>
-        <w:instrText xml:space="preserve"> SEQ Tableau \* ARABIC </w:instrText>
-      </w:r>
-      <w:r>
-        <w:fldChar w:fldCharType="separate"/>
-      </w:r>
-      <w:r>
-        <w:rPr>
-          <w:noProof/>
-        </w:rPr>
-        <w:t>1</w:t>
-      </w:r>
-      <w:r>
-        <w:rPr>
-          <w:noProof/>
-        </w:rPr>
-        <w:fldChar w:fldCharType="end"/>
-      </w:r>
+      <w:fldSimple w:instr=" SEQ Tableau \* ARABIC ">
+        <w:r>
+          <w:rPr>
+            <w:noProof/>
+          </w:rPr>
+          <w:t>1</w:t>
+        </w:r>
+      </w:fldSimple>
       <w:r>
         <w:t> :</w:t>
       </w:r>
@@ -1074,7 +1061,13 @@
         <w:t xml:space="preserve">migration de l’architecture actuelle vers </w:t>
       </w:r>
       <w:r>
-        <w:t xml:space="preserve">la nouvelle architecture tout en assurant un maintient de l’entreprise en condition opérationnelle. </w:t>
+        <w:t xml:space="preserve">la nouvelle architecture tout en assurant un </w:t>
+      </w:r>
+      <w:r>
+        <w:t>maintien</w:t>
+      </w:r>
+      <w:r>
+        <w:t xml:space="preserve"> de l’entreprise en condition opérationnelle. </w:t>
       </w:r>
     </w:p>
     <w:p>
@@ -2893,42 +2886,36 @@
       <w:pPr>
         <w:pStyle w:val="Titre1"/>
       </w:pPr>
-      <w:bookmarkStart w:id="7" w:name="_Toc87808942"/>
-      <w:bookmarkStart w:id="8" w:name="_Toc89360148"/>
-      <w:bookmarkStart w:id="9" w:name="_Toc78113519"/>
-      <w:bookmarkStart w:id="10" w:name="_Toc94797572"/>
+      <w:bookmarkStart w:id="7" w:name="_Toc94797572"/>
+      <w:bookmarkStart w:id="8" w:name="_Toc87808942"/>
+      <w:bookmarkStart w:id="9" w:name="_Toc89360148"/>
+      <w:bookmarkStart w:id="10" w:name="_Toc78113519"/>
       <w:r>
         <w:lastRenderedPageBreak/>
         <w:t>CONTEXTE</w:t>
       </w:r>
-      <w:bookmarkEnd w:id="10"/>
+      <w:bookmarkEnd w:id="7"/>
     </w:p>
     <w:p>
       <w:pPr>
         <w:pStyle w:val="Titre2"/>
       </w:pPr>
-      <w:bookmarkStart w:id="11" w:name="_Toc92432236"/>
-      <w:bookmarkStart w:id="12" w:name="_Toc92442764"/>
-      <w:bookmarkStart w:id="13" w:name="_Toc94797573"/>
-      <w:bookmarkEnd w:id="7"/>
+      <w:bookmarkStart w:id="11" w:name="_Toc94797573"/>
+      <w:bookmarkStart w:id="12" w:name="_Toc92432236"/>
+      <w:bookmarkStart w:id="13" w:name="_Toc92442764"/>
       <w:bookmarkEnd w:id="8"/>
+      <w:bookmarkEnd w:id="9"/>
       <w:r>
         <w:t>Présentation de l’entreprise</w:t>
       </w:r>
-      <w:bookmarkEnd w:id="13"/>
+      <w:bookmarkEnd w:id="11"/>
     </w:p>
     <w:p>
       <w:pPr>
         <w:jc w:val="both"/>
       </w:pPr>
       <w:r>
-        <w:t xml:space="preserve">Rep’ Aero, </w:t>
-      </w:r>
-      <w:r>
-        <w:t xml:space="preserve">est </w:t>
-      </w:r>
-      <w:r>
-        <w:t xml:space="preserve">une entreprise du sud-ouest de la France. Elle travaille comme sous-traitant de maintenance des pièces d’avion pour des compagnies aéronautiques qui opèrent sur des flottes d’avions de transport commerciaux ou business.  </w:t>
+        <w:t xml:space="preserve">Rep’ Aero, est une entreprise du sud-ouest de la France. Elle travaille comme sous-traitant de maintenance des pièces d’avion pour des compagnies aéronautiques qui opèrent sur des flottes d’avions de transport commerciaux ou business.  </w:t>
       </w:r>
     </w:p>
     <w:p>
@@ -2981,25 +2968,7 @@
         <w:jc w:val="both"/>
       </w:pPr>
       <w:r>
-        <w:t xml:space="preserve">La perte récente d’un important contrat </w:t>
-      </w:r>
-      <w:r>
-        <w:t>en</w:t>
-      </w:r>
-      <w:r>
-        <w:t xml:space="preserve"> </w:t>
-      </w:r>
-      <w:r>
-        <w:t>raison d’un manque de réactivité d</w:t>
-      </w:r>
-      <w:r>
-        <w:t xml:space="preserve">u </w:t>
-      </w:r>
-      <w:r>
-        <w:t>service maintenance</w:t>
-      </w:r>
-      <w:r>
-        <w:t xml:space="preserve"> à</w:t>
+        <w:t>La perte récente d’un important contrat en raison d’un manque de réactivité du service maintenance à</w:t>
       </w:r>
       <w:r>
         <w:t xml:space="preserve"> mis en lumière le fait que l’architecture technique de l’entreprise n’était plus en phase avec les besoins des utilisateurs. De plus, il est constaté que les nombreuses opérations manuelles de gestion des stocks et de la comptabilité ainsi que des système dégrade les conditions de travail et entraine une démotivation des salariés.</w:t>
@@ -3743,27 +3712,14 @@
       <w:r>
         <w:t xml:space="preserve">Tableau </w:t>
       </w:r>
-      <w:r>
-        <w:fldChar w:fldCharType="begin"/>
-      </w:r>
-      <w:r>
-        <w:instrText xml:space="preserve"> SEQ Tableau \* ARABIC </w:instrText>
-      </w:r>
-      <w:r>
-        <w:fldChar w:fldCharType="separate"/>
-      </w:r>
-      <w:r>
-        <w:rPr>
-          <w:noProof/>
-        </w:rPr>
-        <w:t>2</w:t>
-      </w:r>
-      <w:r>
-        <w:rPr>
-          <w:noProof/>
-        </w:rPr>
-        <w:fldChar w:fldCharType="end"/>
-      </w:r>
+      <w:fldSimple w:instr=" SEQ Tableau \* ARABIC ">
+        <w:r>
+          <w:rPr>
+            <w:noProof/>
+          </w:rPr>
+          <w:t>2</w:t>
+        </w:r>
+      </w:fldSimple>
       <w:r>
         <w:t xml:space="preserve"> - Catalogue des objectifs </w:t>
       </w:r>
@@ -4315,8 +4271,8 @@
             <w:vAlign w:val="center"/>
             <w:hideMark/>
           </w:tcPr>
-          <w:bookmarkEnd w:id="11"/>
           <w:bookmarkEnd w:id="12"/>
+          <w:bookmarkEnd w:id="13"/>
           <w:p>
             <w:pPr>
               <w:spacing w:after="0" w:line="240" w:lineRule="auto"/>
@@ -5945,27 +5901,14 @@
       <w:r>
         <w:t xml:space="preserve">Tableau </w:t>
       </w:r>
-      <w:r>
-        <w:fldChar w:fldCharType="begin"/>
-      </w:r>
-      <w:r>
-        <w:instrText xml:space="preserve"> SEQ Tableau \* ARABIC </w:instrText>
-      </w:r>
-      <w:r>
-        <w:fldChar w:fldCharType="separate"/>
-      </w:r>
-      <w:r>
-        <w:rPr>
-          <w:noProof/>
-        </w:rPr>
-        <w:t>3</w:t>
-      </w:r>
-      <w:r>
-        <w:rPr>
-          <w:noProof/>
-        </w:rPr>
-        <w:fldChar w:fldCharType="end"/>
-      </w:r>
+      <w:fldSimple w:instr=" SEQ Tableau \* ARABIC ">
+        <w:r>
+          <w:rPr>
+            <w:noProof/>
+          </w:rPr>
+          <w:t>3</w:t>
+        </w:r>
+      </w:fldSimple>
       <w:r>
         <w:t xml:space="preserve"> : </w:t>
       </w:r>
@@ -6951,27 +6894,14 @@
       <w:r>
         <w:t xml:space="preserve">Tableau </w:t>
       </w:r>
-      <w:r>
-        <w:fldChar w:fldCharType="begin"/>
-      </w:r>
-      <w:r>
-        <w:instrText xml:space="preserve"> SEQ Tableau \* ARABIC </w:instrText>
-      </w:r>
-      <w:r>
-        <w:fldChar w:fldCharType="separate"/>
-      </w:r>
-      <w:r>
-        <w:rPr>
-          <w:noProof/>
-        </w:rPr>
-        <w:t>4</w:t>
-      </w:r>
-      <w:r>
-        <w:rPr>
-          <w:noProof/>
-        </w:rPr>
-        <w:fldChar w:fldCharType="end"/>
-      </w:r>
+      <w:fldSimple w:instr=" SEQ Tableau \* ARABIC ">
+        <w:r>
+          <w:rPr>
+            <w:noProof/>
+          </w:rPr>
+          <w:t>4</w:t>
+        </w:r>
+      </w:fldSimple>
       <w:r>
         <w:t> :</w:t>
       </w:r>
@@ -8833,27 +8763,14 @@
       <w:r>
         <w:t xml:space="preserve">Tableau </w:t>
       </w:r>
-      <w:r>
-        <w:fldChar w:fldCharType="begin"/>
-      </w:r>
-      <w:r>
-        <w:instrText xml:space="preserve"> SEQ Tableau \* ARABIC </w:instrText>
-      </w:r>
-      <w:r>
-        <w:fldChar w:fldCharType="separate"/>
-      </w:r>
-      <w:r>
-        <w:rPr>
-          <w:noProof/>
-        </w:rPr>
-        <w:t>5</w:t>
-      </w:r>
-      <w:r>
-        <w:rPr>
-          <w:noProof/>
-        </w:rPr>
-        <w:fldChar w:fldCharType="end"/>
-      </w:r>
+      <w:fldSimple w:instr=" SEQ Tableau \* ARABIC ">
+        <w:r>
+          <w:rPr>
+            <w:noProof/>
+          </w:rPr>
+          <w:t>5</w:t>
+        </w:r>
+      </w:fldSimple>
       <w:r>
         <w:t xml:space="preserve"> : Matrice des risques du chantier de migration.</w:t>
       </w:r>
@@ -8909,13 +8826,7 @@
         <w:jc w:val="both"/>
       </w:pPr>
       <w:r>
-        <w:t>L’enthousiasme, la motivation et l</w:t>
-      </w:r>
-      <w:r>
-        <w:t>’expertise</w:t>
-      </w:r>
-      <w:r>
-        <w:t xml:space="preserve"> de la plupart des parties prenantes sur leur domaines respectifs est un atout pour la réussite de l’implémentation de la nouvelle architecture</w:t>
+        <w:t>L’enthousiasme, la motivation et l’expertise de la plupart des parties prenantes sur leur domaines respectifs est un atout pour la réussite de l’implémentation de la nouvelle architecture</w:t>
       </w:r>
       <w:r>
         <w:t>.</w:t>
@@ -8980,10 +8891,7 @@
         <w:t xml:space="preserve">Le prestataire externe devra </w:t>
       </w:r>
       <w:r>
-        <w:t>fournir une documentation de déploiement exhaustive</w:t>
-      </w:r>
-      <w:r>
-        <w:t xml:space="preserve"> des applicatifs. </w:t>
+        <w:t xml:space="preserve">fournir une documentation de déploiement exhaustive des applicatifs. </w:t>
       </w:r>
       <w:r>
         <w:t xml:space="preserve">Par ailleurs, il est fortement recommandé qu’il soit </w:t>
@@ -9079,10 +8987,7 @@
         <w:t>î</w:t>
       </w:r>
       <w:r>
-        <w:t>trise d</w:t>
-      </w:r>
-      <w:r>
-        <w:t>es risques de la migration</w:t>
+        <w:t>trise des risques de la migration</w:t>
       </w:r>
       <w:bookmarkEnd w:id="32"/>
     </w:p>
@@ -9330,27 +9235,14 @@
       <w:r>
         <w:t xml:space="preserve">Figure </w:t>
       </w:r>
-      <w:r>
-        <w:fldChar w:fldCharType="begin"/>
-      </w:r>
-      <w:r>
-        <w:instrText xml:space="preserve"> SEQ Figure \* ARABIC </w:instrText>
-      </w:r>
-      <w:r>
-        <w:fldChar w:fldCharType="separate"/>
-      </w:r>
-      <w:r>
-        <w:rPr>
-          <w:noProof/>
-        </w:rPr>
-        <w:t>1</w:t>
-      </w:r>
-      <w:r>
-        <w:rPr>
-          <w:noProof/>
-        </w:rPr>
-        <w:fldChar w:fldCharType="end"/>
-      </w:r>
+      <w:fldSimple w:instr=" SEQ Figure \* ARABIC ">
+        <w:r>
+          <w:rPr>
+            <w:noProof/>
+          </w:rPr>
+          <w:t>1</w:t>
+        </w:r>
+      </w:fldSimple>
       <w:r>
         <w:t xml:space="preserve"> : </w:t>
       </w:r>
@@ -9388,11 +9280,11 @@
         <w:br w:type="page"/>
       </w:r>
     </w:p>
+    <w:bookmarkStart w:id="41" w:name="_Toc94797591"/>
     <w:p>
       <w:pPr>
         <w:pStyle w:val="Titre2"/>
       </w:pPr>
-      <w:bookmarkStart w:id="41" w:name="_Toc94797591"/>
       <w:r>
         <w:rPr>
           <w:noProof/>
@@ -23963,51 +23855,17 @@
         <w:t>ANNEXE 2 : Communication officielle du CEO</w:t>
       </w:r>
       <w:bookmarkEnd w:id="41"/>
-    </w:p>
-    <w:p>
-      <w:pPr>
-        <w:rPr>
-          <w:lang w:val="en-GB"/>
-        </w:rPr>
-      </w:pPr>
       <w:r>
-        <w:rPr>
-          <w:lang w:val="en-GB"/>
-        </w:rPr>
         <w:br w:type="page"/>
       </w:r>
     </w:p>
     <w:p>
       <w:pPr>
-        <w:spacing w:line="284" w:lineRule="auto"/>
-        <w:jc w:val="both"/>
-        <w:rPr>
-          <w:lang w:val="en-GB"/>
-        </w:rPr>
-        <w:sectPr>
-          <w:pgSz w:w="12240" w:h="15840"/>
-          <w:pgMar w:top="1400" w:right="1340" w:bottom="280" w:left="1340" w:header="720" w:footer="720" w:gutter="0"/>
-          <w:cols w:space="720"/>
-        </w:sectPr>
-      </w:pPr>
-    </w:p>
-    <w:p>
-      <w:pPr>
-        <w:spacing w:before="11"/>
-        <w:rPr>
-          <w:rFonts w:ascii="Arial" w:eastAsia="Arial" w:hAnsi="Arial" w:cs="Arial"/>
-          <w:sz w:val="14"/>
-          <w:szCs w:val="14"/>
-          <w:lang w:val="en-GB"/>
-        </w:rPr>
-      </w:pPr>
-    </w:p>
-    <w:p>
-      <w:pPr>
         <w:pStyle w:val="Titre1"/>
       </w:pPr>
       <w:bookmarkStart w:id="42" w:name="_Toc94797592"/>
       <w:r>
+        <w:lastRenderedPageBreak/>
         <w:t>TABLES DES RÉFÉRENCES</w:t>
       </w:r>
       <w:bookmarkEnd w:id="42"/>
@@ -24016,13 +23874,13 @@
       <w:pPr>
         <w:pStyle w:val="Titre2"/>
       </w:pPr>
-      <w:bookmarkStart w:id="43" w:name="_Toc78113520"/>
-      <w:bookmarkStart w:id="44" w:name="_Toc94797593"/>
-      <w:bookmarkEnd w:id="9"/>
+      <w:bookmarkStart w:id="43" w:name="_Toc94797593"/>
+      <w:bookmarkStart w:id="44" w:name="_Toc78113520"/>
+      <w:bookmarkEnd w:id="10"/>
       <w:r>
         <w:t>Figures</w:t>
       </w:r>
-      <w:bookmarkEnd w:id="44"/>
+      <w:bookmarkEnd w:id="43"/>
     </w:p>
     <w:p>
       <w:pPr>
@@ -24120,7 +23978,7 @@
       <w:r>
         <w:t>Tableaux</w:t>
       </w:r>
-      <w:bookmarkEnd w:id="43"/>
+      <w:bookmarkEnd w:id="44"/>
       <w:bookmarkEnd w:id="45"/>
     </w:p>
     <w:p>
@@ -24494,6 +24352,7 @@
       <w:pgSz w:w="12240" w:h="15840"/>
       <w:pgMar w:top="1440" w:right="1440" w:bottom="1440" w:left="1440" w:header="720" w:footer="720" w:gutter="0"/>
       <w:cols w:space="720"/>
+      <w:titlePg/>
       <w:docGrid w:linePitch="299"/>
     </w:sectPr>
   </w:body>
@@ -24636,7 +24495,7 @@
       <mc:AlternateContent>
         <mc:Choice Requires="wpg">
           <w:drawing>
-            <wp:anchor distT="0" distB="0" distL="114300" distR="114300" simplePos="0" relativeHeight="251658240" behindDoc="0" locked="0" layoutInCell="1" hidden="0" allowOverlap="1" wp14:anchorId="30742CFA" wp14:editId="73EE4E88">
+            <wp:anchor distT="0" distB="0" distL="114300" distR="114300" simplePos="0" relativeHeight="251658240" behindDoc="0" locked="0" layoutInCell="1" hidden="0" allowOverlap="1" wp14:anchorId="30742CFA" wp14:editId="278FD760">
               <wp:simplePos x="0" y="0"/>
               <wp:positionH relativeFrom="column">
                 <wp:posOffset>5499100</wp:posOffset>
@@ -24911,6 +24770,7 @@
         <w:color w:val="000000"/>
       </w:rPr>
     </w:pPr>
+    <w:proofErr w:type="spellStart"/>
     <w:r>
       <w:rPr>
         <w:rFonts w:ascii="Open Sans" w:eastAsia="Open Sans" w:hAnsi="Open Sans" w:cs="Open Sans"/>
@@ -24919,8 +24779,9 @@
         <w:sz w:val="20"/>
         <w:szCs w:val="20"/>
       </w:rPr>
-      <w:t>Astra Recherche</w:t>
+      <w:t>Rep’Aero</w:t>
     </w:r>
+    <w:proofErr w:type="spellEnd"/>
     <w:r>
       <w:rPr>
         <w:rFonts w:ascii="Open Sans" w:eastAsia="Open Sans" w:hAnsi="Open Sans" w:cs="Open Sans"/>
@@ -24943,21 +24804,11 @@
     <w:r>
       <w:rPr>
         <w:rFonts w:ascii="Open Sans" w:eastAsia="Open Sans" w:hAnsi="Open Sans" w:cs="Open Sans"/>
-        <w:b/>
         <w:color w:val="000000"/>
         <w:sz w:val="20"/>
         <w:szCs w:val="20"/>
       </w:rPr>
-      <w:t xml:space="preserve"> </w:t>
-    </w:r>
-    <w:r>
-      <w:rPr>
-        <w:rFonts w:ascii="Open Sans" w:eastAsia="Open Sans" w:hAnsi="Open Sans" w:cs="Open Sans"/>
-        <w:color w:val="000000"/>
-        <w:sz w:val="20"/>
-        <w:szCs w:val="20"/>
-      </w:rPr>
-      <w:t>Étude exploratoire d’Architecture</w:t>
+      <w:t>Analyse de faisabilité</w:t>
     </w:r>
     <w:r>
       <w:rPr>
@@ -24976,7 +24827,7 @@
         <w:sz w:val="20"/>
         <w:szCs w:val="20"/>
       </w:rPr>
-      <w:t>Système et outils de collaboration</w:t>
+      <w:t>Migration d’architecture</w:t>
     </w:r>
   </w:p>
 </w:ftr>
@@ -25026,7 +24877,7 @@
       <w:rPr>
         <w:noProof/>
       </w:rPr>
-      <w:t>TABLES DES RÉFÉRENCES</w:t>
+      <w:t>CONTEXTE</w:t>
     </w:r>
     <w:r>
       <w:rPr>
@@ -31716,28 +31567,28 @@
 </file>
 
 <file path=customXml/item1.xml><?xml version="1.0" encoding="utf-8"?>
+<b:Sources xmlns:b="http://schemas.openxmlformats.org/officeDocument/2006/bibliography" xmlns="http://schemas.openxmlformats.org/officeDocument/2006/bibliography" SelectedStyle="\APASixthEditionOfficeOnline.xsl" StyleName="APA" Version="6"/>
+</file>
+
+<file path=customXml/item2.xml><?xml version="1.0" encoding="utf-8"?>
 <go:gDocsCustomXmlDataStorage xmlns:go="http://customooxmlschemas.google.com/" xmlns:r="http://schemas.openxmlformats.org/officeDocument/2006/relationships">
   <go:docsCustomData xmlns:go="http://customooxmlschemas.google.com/" roundtripDataSignature="AMtx7mj8bvlXyk6gfbrLwJXO/FvWiC9Yig==">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</go:docsCustomData>
 </go:gDocsCustomXmlDataStorage>
 </file>
 
-<file path=customXml/item2.xml><?xml version="1.0" encoding="utf-8"?>
-<b:Sources xmlns:b="http://schemas.openxmlformats.org/officeDocument/2006/bibliography" xmlns="http://schemas.openxmlformats.org/officeDocument/2006/bibliography" SelectedStyle="\APASixthEditionOfficeOnline.xsl" StyleName="APA" Version="6"/>
+<file path=customXml/itemProps1.xml><?xml version="1.0" encoding="utf-8"?>
+<ds:datastoreItem xmlns:ds="http://schemas.openxmlformats.org/officeDocument/2006/customXml" ds:itemID="{4B096B17-6408-4466-8E14-340F741101A8}">
+  <ds:schemaRefs>
+    <ds:schemaRef ds:uri="http://schemas.openxmlformats.org/officeDocument/2006/bibliography"/>
+  </ds:schemaRefs>
+</ds:datastoreItem>
 </file>
 
-<file path=customXml/itemProps1.xml><?xml version="1.0" encoding="utf-8"?>
+<file path=customXml/itemProps2.xml><?xml version="1.0" encoding="utf-8"?>
 <ds:datastoreItem xmlns:ds="http://schemas.openxmlformats.org/officeDocument/2006/customXml" ds:itemID="{11111111-1234-1234-1234-123412341234}">
   <ds:schemaRefs>
     <ds:schemaRef ds:uri="http://customooxmlschemas.google.com/"/>
     <ds:schemaRef ds:uri="http://schemas.openxmlformats.org/officeDocument/2006/relationships"/>
   </ds:schemaRefs>
 </ds:datastoreItem>
-</file>
-
-<file path=customXml/itemProps2.xml><?xml version="1.0" encoding="utf-8"?>
-<ds:datastoreItem xmlns:ds="http://schemas.openxmlformats.org/officeDocument/2006/customXml" ds:itemID="{4B096B17-6408-4466-8E14-340F741101A8}">
-  <ds:schemaRefs>
-    <ds:schemaRef ds:uri="http://schemas.openxmlformats.org/officeDocument/2006/bibliography"/>
-  </ds:schemaRefs>
-</ds:datastoreItem>
 </file>
</xml_diff>

<commit_message>
Ajout : Structure plan d'implémentation
</commit_message>
<xml_diff>
--- a/P7_01_Analayse_Faisabilite.docx
+++ b/P7_01_Analayse_Faisabilite.docx
@@ -337,7 +337,7 @@
           <w:szCs w:val="32"/>
           <w:lang w:val="en-GB"/>
         </w:rPr>
-        <w:t>03/02/2022</w:t>
+        <w:t>04/02/2022</w:t>
       </w:r>
       <w:r>
         <w:rPr>
@@ -914,7 +914,7 @@
               <w:rPr>
                 <w:noProof/>
               </w:rPr>
-              <w:t>03/02/2022</w:t>
+              <w:t>04/02/2022</w:t>
             </w:r>
             <w:r>
               <w:fldChar w:fldCharType="end"/>
@@ -1006,14 +1006,27 @@
       <w:r>
         <w:t xml:space="preserve">Tableau </w:t>
       </w:r>
-      <w:fldSimple w:instr=" SEQ Tableau \* ARABIC ">
-        <w:r>
-          <w:rPr>
-            <w:noProof/>
-          </w:rPr>
-          <w:t>1</w:t>
-        </w:r>
-      </w:fldSimple>
+      <w:r>
+        <w:fldChar w:fldCharType="begin"/>
+      </w:r>
+      <w:r>
+        <w:instrText xml:space="preserve"> SEQ Tableau \* ARABIC </w:instrText>
+      </w:r>
+      <w:r>
+        <w:fldChar w:fldCharType="separate"/>
+      </w:r>
+      <w:r>
+        <w:rPr>
+          <w:noProof/>
+        </w:rPr>
+        <w:t>1</w:t>
+      </w:r>
+      <w:r>
+        <w:rPr>
+          <w:noProof/>
+        </w:rPr>
+        <w:fldChar w:fldCharType="end"/>
+      </w:r>
       <w:r>
         <w:t> :</w:t>
       </w:r>
@@ -3712,14 +3725,27 @@
       <w:r>
         <w:t xml:space="preserve">Tableau </w:t>
       </w:r>
-      <w:fldSimple w:instr=" SEQ Tableau \* ARABIC ">
-        <w:r>
-          <w:rPr>
-            <w:noProof/>
-          </w:rPr>
-          <w:t>2</w:t>
-        </w:r>
-      </w:fldSimple>
+      <w:r>
+        <w:fldChar w:fldCharType="begin"/>
+      </w:r>
+      <w:r>
+        <w:instrText xml:space="preserve"> SEQ Tableau \* ARABIC </w:instrText>
+      </w:r>
+      <w:r>
+        <w:fldChar w:fldCharType="separate"/>
+      </w:r>
+      <w:r>
+        <w:rPr>
+          <w:noProof/>
+        </w:rPr>
+        <w:t>2</w:t>
+      </w:r>
+      <w:r>
+        <w:rPr>
+          <w:noProof/>
+        </w:rPr>
+        <w:fldChar w:fldCharType="end"/>
+      </w:r>
       <w:r>
         <w:t xml:space="preserve"> - Catalogue des objectifs </w:t>
       </w:r>
@@ -5901,14 +5927,27 @@
       <w:r>
         <w:t xml:space="preserve">Tableau </w:t>
       </w:r>
-      <w:fldSimple w:instr=" SEQ Tableau \* ARABIC ">
-        <w:r>
-          <w:rPr>
-            <w:noProof/>
-          </w:rPr>
-          <w:t>3</w:t>
-        </w:r>
-      </w:fldSimple>
+      <w:r>
+        <w:fldChar w:fldCharType="begin"/>
+      </w:r>
+      <w:r>
+        <w:instrText xml:space="preserve"> SEQ Tableau \* ARABIC </w:instrText>
+      </w:r>
+      <w:r>
+        <w:fldChar w:fldCharType="separate"/>
+      </w:r>
+      <w:r>
+        <w:rPr>
+          <w:noProof/>
+        </w:rPr>
+        <w:t>3</w:t>
+      </w:r>
+      <w:r>
+        <w:rPr>
+          <w:noProof/>
+        </w:rPr>
+        <w:fldChar w:fldCharType="end"/>
+      </w:r>
       <w:r>
         <w:t xml:space="preserve"> : </w:t>
       </w:r>
@@ -6894,14 +6933,27 @@
       <w:r>
         <w:t xml:space="preserve">Tableau </w:t>
       </w:r>
-      <w:fldSimple w:instr=" SEQ Tableau \* ARABIC ">
-        <w:r>
-          <w:rPr>
-            <w:noProof/>
-          </w:rPr>
-          <w:t>4</w:t>
-        </w:r>
-      </w:fldSimple>
+      <w:r>
+        <w:fldChar w:fldCharType="begin"/>
+      </w:r>
+      <w:r>
+        <w:instrText xml:space="preserve"> SEQ Tableau \* ARABIC </w:instrText>
+      </w:r>
+      <w:r>
+        <w:fldChar w:fldCharType="separate"/>
+      </w:r>
+      <w:r>
+        <w:rPr>
+          <w:noProof/>
+        </w:rPr>
+        <w:t>4</w:t>
+      </w:r>
+      <w:r>
+        <w:rPr>
+          <w:noProof/>
+        </w:rPr>
+        <w:fldChar w:fldCharType="end"/>
+      </w:r>
       <w:r>
         <w:t> :</w:t>
       </w:r>
@@ -6960,6 +7012,9 @@
       </w:r>
       <w:r>
         <w:t>)</w:t>
+      </w:r>
+      <w:r>
+        <w:t>.</w:t>
       </w:r>
     </w:p>
     <w:tbl>
@@ -8763,14 +8818,27 @@
       <w:r>
         <w:t xml:space="preserve">Tableau </w:t>
       </w:r>
-      <w:fldSimple w:instr=" SEQ Tableau \* ARABIC ">
-        <w:r>
-          <w:rPr>
-            <w:noProof/>
-          </w:rPr>
-          <w:t>5</w:t>
-        </w:r>
-      </w:fldSimple>
+      <w:r>
+        <w:fldChar w:fldCharType="begin"/>
+      </w:r>
+      <w:r>
+        <w:instrText xml:space="preserve"> SEQ Tableau \* ARABIC </w:instrText>
+      </w:r>
+      <w:r>
+        <w:fldChar w:fldCharType="separate"/>
+      </w:r>
+      <w:r>
+        <w:rPr>
+          <w:noProof/>
+        </w:rPr>
+        <w:t>5</w:t>
+      </w:r>
+      <w:r>
+        <w:rPr>
+          <w:noProof/>
+        </w:rPr>
+        <w:fldChar w:fldCharType="end"/>
+      </w:r>
       <w:r>
         <w:t xml:space="preserve"> : Matrice des risques du chantier de migration.</w:t>
       </w:r>
@@ -9235,14 +9303,27 @@
       <w:r>
         <w:t xml:space="preserve">Figure </w:t>
       </w:r>
-      <w:fldSimple w:instr=" SEQ Figure \* ARABIC ">
-        <w:r>
-          <w:rPr>
-            <w:noProof/>
-          </w:rPr>
-          <w:t>1</w:t>
-        </w:r>
-      </w:fldSimple>
+      <w:r>
+        <w:fldChar w:fldCharType="begin"/>
+      </w:r>
+      <w:r>
+        <w:instrText xml:space="preserve"> SEQ Figure \* ARABIC </w:instrText>
+      </w:r>
+      <w:r>
+        <w:fldChar w:fldCharType="separate"/>
+      </w:r>
+      <w:r>
+        <w:rPr>
+          <w:noProof/>
+        </w:rPr>
+        <w:t>1</w:t>
+      </w:r>
+      <w:r>
+        <w:rPr>
+          <w:noProof/>
+        </w:rPr>
+        <w:fldChar w:fldCharType="end"/>
+      </w:r>
       <w:r>
         <w:t xml:space="preserve"> : </w:t>
       </w:r>
@@ -24877,7 +24958,7 @@
       <w:rPr>
         <w:noProof/>
       </w:rPr>
-      <w:t>CONTEXTE</w:t>
+      <w:t>TABLES DES RÉFÉRENCES</w:t>
     </w:r>
     <w:r>
       <w:rPr>
@@ -24910,7 +24991,7 @@
       <w:rPr>
         <w:noProof/>
       </w:rPr>
-      <w:t>03/02/2022</w:t>
+      <w:t>04/02/2022</w:t>
     </w:r>
     <w:r>
       <w:fldChar w:fldCharType="end"/>
@@ -31567,28 +31648,28 @@
 </file>
 
 <file path=customXml/item1.xml><?xml version="1.0" encoding="utf-8"?>
-<b:Sources xmlns:b="http://schemas.openxmlformats.org/officeDocument/2006/bibliography" xmlns="http://schemas.openxmlformats.org/officeDocument/2006/bibliography" SelectedStyle="\APASixthEditionOfficeOnline.xsl" StyleName="APA" Version="6"/>
-</file>
-
-<file path=customXml/item2.xml><?xml version="1.0" encoding="utf-8"?>
 <go:gDocsCustomXmlDataStorage xmlns:go="http://customooxmlschemas.google.com/" xmlns:r="http://schemas.openxmlformats.org/officeDocument/2006/relationships">
   <go:docsCustomData xmlns:go="http://customooxmlschemas.google.com/" roundtripDataSignature="AMtx7mj8bvlXyk6gfbrLwJXO/FvWiC9Yig==">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</go:docsCustomData>
 </go:gDocsCustomXmlDataStorage>
 </file>
 
-<file path=customXml/itemProps1.xml><?xml version="1.0" encoding="utf-8"?>
-<ds:datastoreItem xmlns:ds="http://schemas.openxmlformats.org/officeDocument/2006/customXml" ds:itemID="{4B096B17-6408-4466-8E14-340F741101A8}">
-  <ds:schemaRefs>
-    <ds:schemaRef ds:uri="http://schemas.openxmlformats.org/officeDocument/2006/bibliography"/>
-  </ds:schemaRefs>
-</ds:datastoreItem>
+<file path=customXml/item2.xml><?xml version="1.0" encoding="utf-8"?>
+<b:Sources xmlns:b="http://schemas.openxmlformats.org/officeDocument/2006/bibliography" xmlns="http://schemas.openxmlformats.org/officeDocument/2006/bibliography" SelectedStyle="\APASixthEditionOfficeOnline.xsl" StyleName="APA" Version="6"/>
 </file>
 
-<file path=customXml/itemProps2.xml><?xml version="1.0" encoding="utf-8"?>
+<file path=customXml/itemProps1.xml><?xml version="1.0" encoding="utf-8"?>
 <ds:datastoreItem xmlns:ds="http://schemas.openxmlformats.org/officeDocument/2006/customXml" ds:itemID="{11111111-1234-1234-1234-123412341234}">
   <ds:schemaRefs>
     <ds:schemaRef ds:uri="http://customooxmlschemas.google.com/"/>
     <ds:schemaRef ds:uri="http://schemas.openxmlformats.org/officeDocument/2006/relationships"/>
   </ds:schemaRefs>
 </ds:datastoreItem>
+</file>
+
+<file path=customXml/itemProps2.xml><?xml version="1.0" encoding="utf-8"?>
+<ds:datastoreItem xmlns:ds="http://schemas.openxmlformats.org/officeDocument/2006/customXml" ds:itemID="{4B096B17-6408-4466-8E14-340F741101A8}">
+  <ds:schemaRefs>
+    <ds:schemaRef ds:uri="http://schemas.openxmlformats.org/officeDocument/2006/bibliography"/>
+  </ds:schemaRefs>
+</ds:datastoreItem>
 </file>
</xml_diff>

<commit_message>
Mise à jour plan d'implémentation + Roadmap
</commit_message>
<xml_diff>
--- a/P7_01_Analayse_Faisabilite.docx
+++ b/P7_01_Analayse_Faisabilite.docx
@@ -24,7 +24,7 @@
           <w:sz w:val="56"/>
           <w:szCs w:val="56"/>
         </w:rPr>
-        <w:t xml:space="preserve">Analyse de </w:t>
+        <w:t xml:space="preserve">ANALYSE DE </w:t>
       </w:r>
       <w:r>
         <w:rPr>
@@ -33,7 +33,16 @@
           <w:sz w:val="56"/>
           <w:szCs w:val="56"/>
         </w:rPr>
-        <w:t>faisabilité</w:t>
+        <w:t>FAISABILIT</w:t>
+      </w:r>
+      <w:r>
+        <w:rPr>
+          <w:rFonts w:ascii="Open Sans" w:eastAsia="Open Sans" w:hAnsi="Open Sans" w:cs="Open Sans"/>
+          <w:b/>
+          <w:sz w:val="56"/>
+          <w:szCs w:val="56"/>
+        </w:rPr>
+        <w:t>É</w:t>
       </w:r>
       <w:r>
         <w:rPr>
@@ -355,7 +364,7 @@
           <w:szCs w:val="32"/>
           <w:lang w:val="en-GB"/>
         </w:rPr>
-        <w:t>17/02/2022</w:t>
+        <w:t>18/02/2022</w:t>
       </w:r>
       <w:r>
         <w:rPr>
@@ -932,7 +941,7 @@
               <w:rPr>
                 <w:noProof/>
               </w:rPr>
-              <w:t>17/02/2022</w:t>
+              <w:t>18/02/2022</w:t>
             </w:r>
             <w:r>
               <w:fldChar w:fldCharType="end"/>
@@ -1024,27 +1033,14 @@
       <w:r>
         <w:t xml:space="preserve">Tableau </w:t>
       </w:r>
-      <w:r>
-        <w:fldChar w:fldCharType="begin"/>
-      </w:r>
-      <w:r>
-        <w:instrText xml:space="preserve"> SEQ Tableau \* ARABIC </w:instrText>
-      </w:r>
-      <w:r>
-        <w:fldChar w:fldCharType="separate"/>
-      </w:r>
-      <w:r>
-        <w:rPr>
-          <w:noProof/>
-        </w:rPr>
-        <w:t>1</w:t>
-      </w:r>
-      <w:r>
-        <w:rPr>
-          <w:noProof/>
-        </w:rPr>
-        <w:fldChar w:fldCharType="end"/>
-      </w:r>
+      <w:fldSimple w:instr=" SEQ Tableau \* ARABIC ">
+        <w:r>
+          <w:rPr>
+            <w:noProof/>
+          </w:rPr>
+          <w:t>1</w:t>
+        </w:r>
+      </w:fldSimple>
       <w:r>
         <w:t> :</w:t>
       </w:r>
@@ -2901,29 +2897,29 @@
       <w:pPr>
         <w:pStyle w:val="Titre1"/>
       </w:pPr>
-      <w:bookmarkStart w:id="7" w:name="_Toc87808942"/>
-      <w:bookmarkStart w:id="8" w:name="_Toc89360148"/>
-      <w:bookmarkStart w:id="9" w:name="_Toc78113519"/>
-      <w:bookmarkStart w:id="10" w:name="_Toc96025088"/>
+      <w:bookmarkStart w:id="7" w:name="_Toc96025088"/>
+      <w:bookmarkStart w:id="8" w:name="_Toc87808942"/>
+      <w:bookmarkStart w:id="9" w:name="_Toc89360148"/>
+      <w:bookmarkStart w:id="10" w:name="_Toc78113519"/>
       <w:r>
         <w:lastRenderedPageBreak/>
         <w:t>CONTEXTE</w:t>
       </w:r>
-      <w:bookmarkEnd w:id="10"/>
+      <w:bookmarkEnd w:id="7"/>
     </w:p>
     <w:p>
       <w:pPr>
         <w:pStyle w:val="Titre2"/>
       </w:pPr>
-      <w:bookmarkStart w:id="11" w:name="_Toc92432236"/>
-      <w:bookmarkStart w:id="12" w:name="_Toc92442764"/>
-      <w:bookmarkStart w:id="13" w:name="_Toc96025089"/>
-      <w:bookmarkEnd w:id="7"/>
+      <w:bookmarkStart w:id="11" w:name="_Toc96025089"/>
+      <w:bookmarkStart w:id="12" w:name="_Toc92432236"/>
+      <w:bookmarkStart w:id="13" w:name="_Toc92442764"/>
       <w:bookmarkEnd w:id="8"/>
+      <w:bookmarkEnd w:id="9"/>
       <w:r>
         <w:t>Présentation de l’entreprise</w:t>
       </w:r>
-      <w:bookmarkEnd w:id="13"/>
+      <w:bookmarkEnd w:id="11"/>
     </w:p>
     <w:p>
       <w:pPr>
@@ -3727,27 +3723,14 @@
       <w:r>
         <w:t xml:space="preserve">Tableau </w:t>
       </w:r>
-      <w:r>
-        <w:fldChar w:fldCharType="begin"/>
-      </w:r>
-      <w:r>
-        <w:instrText xml:space="preserve"> SEQ Tableau \* ARABIC </w:instrText>
-      </w:r>
-      <w:r>
-        <w:fldChar w:fldCharType="separate"/>
-      </w:r>
-      <w:r>
-        <w:rPr>
-          <w:noProof/>
-        </w:rPr>
-        <w:t>2</w:t>
-      </w:r>
-      <w:r>
-        <w:rPr>
-          <w:noProof/>
-        </w:rPr>
-        <w:fldChar w:fldCharType="end"/>
-      </w:r>
+      <w:fldSimple w:instr=" SEQ Tableau \* ARABIC ">
+        <w:r>
+          <w:rPr>
+            <w:noProof/>
+          </w:rPr>
+          <w:t>2</w:t>
+        </w:r>
+      </w:fldSimple>
       <w:r>
         <w:t xml:space="preserve"> - Catalogue des objectifs </w:t>
       </w:r>
@@ -4299,8 +4282,8 @@
             <w:vAlign w:val="center"/>
             <w:hideMark/>
           </w:tcPr>
-          <w:bookmarkEnd w:id="11"/>
           <w:bookmarkEnd w:id="12"/>
+          <w:bookmarkEnd w:id="13"/>
           <w:p>
             <w:pPr>
               <w:spacing w:after="0" w:line="240" w:lineRule="auto"/>
@@ -4803,34 +4786,14 @@
               </w:rPr>
               <w:t>(</w:t>
             </w:r>
-            <w:proofErr w:type="spellStart"/>
             <w:r>
               <w:rPr>
                 <w:rFonts w:ascii="Calibri" w:hAnsi="Calibri" w:cs="Calibri"/>
                 <w:color w:val="000000"/>
                 <w:lang w:val="en-US"/>
               </w:rPr>
-              <w:t>Responsable</w:t>
-            </w:r>
-            <w:proofErr w:type="spellEnd"/>
-            <w:r>
-              <w:rPr>
-                <w:rFonts w:ascii="Calibri" w:hAnsi="Calibri" w:cs="Calibri"/>
-                <w:color w:val="000000"/>
-                <w:lang w:val="en-US"/>
-              </w:rPr>
-              <w:t xml:space="preserve"> </w:t>
-            </w:r>
-            <w:proofErr w:type="spellStart"/>
-            <w:r>
-              <w:rPr>
-                <w:rFonts w:ascii="Calibri" w:hAnsi="Calibri" w:cs="Calibri"/>
-                <w:color w:val="000000"/>
-                <w:lang w:val="en-US"/>
-              </w:rPr>
-              <w:t>informatique</w:t>
-            </w:r>
-            <w:proofErr w:type="spellEnd"/>
+              <w:t>Responsable informatique</w:t>
+            </w:r>
             <w:r>
               <w:rPr>
                 <w:rFonts w:ascii="Calibri" w:hAnsi="Calibri" w:cs="Calibri"/>
@@ -5100,43 +5063,7 @@
                 <w:color w:val="000000"/>
                 <w:lang w:val="en-US"/>
               </w:rPr>
-              <w:t>(</w:t>
-            </w:r>
-            <w:proofErr w:type="spellStart"/>
-            <w:r>
-              <w:rPr>
-                <w:rFonts w:ascii="Calibri" w:hAnsi="Calibri" w:cs="Calibri"/>
-                <w:color w:val="000000"/>
-                <w:lang w:val="en-US"/>
-              </w:rPr>
-              <w:t>Architecte</w:t>
-            </w:r>
-            <w:proofErr w:type="spellEnd"/>
-            <w:r>
-              <w:rPr>
-                <w:rFonts w:ascii="Calibri" w:hAnsi="Calibri" w:cs="Calibri"/>
-                <w:color w:val="000000"/>
-                <w:lang w:val="en-US"/>
-              </w:rPr>
-              <w:t xml:space="preserve"> </w:t>
-            </w:r>
-            <w:proofErr w:type="spellStart"/>
-            <w:r>
-              <w:rPr>
-                <w:rFonts w:ascii="Calibri" w:hAnsi="Calibri" w:cs="Calibri"/>
-                <w:color w:val="000000"/>
-                <w:lang w:val="en-US"/>
-              </w:rPr>
-              <w:t>logiciel</w:t>
-            </w:r>
-            <w:proofErr w:type="spellEnd"/>
-            <w:r>
-              <w:rPr>
-                <w:rFonts w:ascii="Calibri" w:hAnsi="Calibri" w:cs="Calibri"/>
-                <w:color w:val="000000"/>
-                <w:lang w:val="en-US"/>
-              </w:rPr>
-              <w:t>)</w:t>
+              <w:t>(Architecte logiciel)</w:t>
             </w:r>
           </w:p>
         </w:tc>
@@ -5156,7 +5083,6 @@
               <w:spacing w:after="0" w:line="240" w:lineRule="auto"/>
               <w:jc w:val="center"/>
             </w:pPr>
-            <w:proofErr w:type="spellStart"/>
             <w:r>
               <w:rPr>
                 <w:rFonts w:ascii="Calibri" w:hAnsi="Calibri" w:cs="Calibri"/>
@@ -5165,7 +5091,6 @@
               </w:rPr>
               <w:t>Moyen</w:t>
             </w:r>
-            <w:proofErr w:type="spellEnd"/>
           </w:p>
         </w:tc>
         <w:tc>
@@ -5433,20 +5358,8 @@
                 <w:color w:val="000000"/>
                 <w:lang w:val="en-US"/>
               </w:rPr>
-              <w:t xml:space="preserve">Chef </w:t>
-            </w:r>
-            <w:proofErr w:type="spellStart"/>
-            <w:r>
-              <w:rPr>
-                <w:rFonts w:ascii="Calibri" w:hAnsi="Calibri" w:cs="Calibri"/>
-                <w:b/>
-                <w:bCs/>
-                <w:color w:val="000000"/>
-                <w:lang w:val="en-US"/>
-              </w:rPr>
-              <w:t>d’équipe</w:t>
-            </w:r>
-            <w:proofErr w:type="spellEnd"/>
+              <w:t>Chef d’équipe</w:t>
+            </w:r>
           </w:p>
         </w:tc>
         <w:tc>
@@ -5667,7 +5580,6 @@
                 <w:bCs/>
               </w:rPr>
             </w:pPr>
-            <w:proofErr w:type="spellStart"/>
             <w:r>
               <w:rPr>
                 <w:rFonts w:ascii="Calibri" w:hAnsi="Calibri" w:cs="Calibri"/>
@@ -5679,7 +5591,6 @@
               </w:rPr>
               <w:t>Techniciens</w:t>
             </w:r>
-            <w:proofErr w:type="spellEnd"/>
           </w:p>
         </w:tc>
         <w:tc>
@@ -5809,29 +5720,7 @@
                 <w:color w:val="000000"/>
                 <w:lang w:val="en-US"/>
               </w:rPr>
-              <w:t>(</w:t>
-            </w:r>
-            <w:proofErr w:type="spellStart"/>
-            <w:r>
-              <w:rPr>
-                <w:rFonts w:ascii="Calibri" w:hAnsi="Calibri" w:cs="Calibri"/>
-                <w:b/>
-                <w:bCs/>
-                <w:color w:val="000000"/>
-                <w:lang w:val="en-US"/>
-              </w:rPr>
-              <w:t>externe</w:t>
-            </w:r>
-            <w:proofErr w:type="spellEnd"/>
-            <w:r>
-              <w:rPr>
-                <w:rFonts w:ascii="Calibri" w:hAnsi="Calibri" w:cs="Calibri"/>
-                <w:b/>
-                <w:bCs/>
-                <w:color w:val="000000"/>
-                <w:lang w:val="en-US"/>
-              </w:rPr>
-              <w:t>)</w:t>
+              <w:t>(externe)</w:t>
             </w:r>
           </w:p>
         </w:tc>
@@ -5929,27 +5818,14 @@
       <w:r>
         <w:t xml:space="preserve">Tableau </w:t>
       </w:r>
-      <w:r>
-        <w:fldChar w:fldCharType="begin"/>
-      </w:r>
-      <w:r>
-        <w:instrText xml:space="preserve"> SEQ Tableau \* ARABIC </w:instrText>
-      </w:r>
-      <w:r>
-        <w:fldChar w:fldCharType="separate"/>
-      </w:r>
-      <w:r>
-        <w:rPr>
-          <w:noProof/>
-        </w:rPr>
-        <w:t>3</w:t>
-      </w:r>
-      <w:r>
-        <w:rPr>
-          <w:noProof/>
-        </w:rPr>
-        <w:fldChar w:fldCharType="end"/>
-      </w:r>
+      <w:fldSimple w:instr=" SEQ Tableau \* ARABIC ">
+        <w:r>
+          <w:rPr>
+            <w:noProof/>
+          </w:rPr>
+          <w:t>3</w:t>
+        </w:r>
+      </w:fldSimple>
       <w:r>
         <w:t xml:space="preserve"> : </w:t>
       </w:r>
@@ -6313,34 +6189,14 @@
               </w:rPr>
               <w:t>(</w:t>
             </w:r>
-            <w:proofErr w:type="spellStart"/>
             <w:r>
               <w:rPr>
                 <w:rFonts w:ascii="Calibri" w:hAnsi="Calibri" w:cs="Calibri"/>
                 <w:color w:val="000000"/>
                 <w:lang w:val="en-US"/>
               </w:rPr>
-              <w:t>Responsable</w:t>
-            </w:r>
-            <w:proofErr w:type="spellEnd"/>
-            <w:r>
-              <w:rPr>
-                <w:rFonts w:ascii="Calibri" w:hAnsi="Calibri" w:cs="Calibri"/>
-                <w:color w:val="000000"/>
-                <w:lang w:val="en-US"/>
-              </w:rPr>
-              <w:t xml:space="preserve"> </w:t>
-            </w:r>
-            <w:proofErr w:type="spellStart"/>
-            <w:r>
-              <w:rPr>
-                <w:rFonts w:ascii="Calibri" w:hAnsi="Calibri" w:cs="Calibri"/>
-                <w:color w:val="000000"/>
-                <w:lang w:val="en-US"/>
-              </w:rPr>
-              <w:t>informatique</w:t>
-            </w:r>
-            <w:proofErr w:type="spellEnd"/>
+              <w:t>Responsable informatique</w:t>
+            </w:r>
             <w:r>
               <w:rPr>
                 <w:rFonts w:ascii="Calibri" w:hAnsi="Calibri" w:cs="Calibri"/>
@@ -6479,43 +6335,7 @@
                 <w:color w:val="000000"/>
                 <w:lang w:val="en-US"/>
               </w:rPr>
-              <w:t>(</w:t>
-            </w:r>
-            <w:proofErr w:type="spellStart"/>
-            <w:r>
-              <w:rPr>
-                <w:rFonts w:ascii="Calibri" w:hAnsi="Calibri" w:cs="Calibri"/>
-                <w:color w:val="000000"/>
-                <w:lang w:val="en-US"/>
-              </w:rPr>
-              <w:t>Architecte</w:t>
-            </w:r>
-            <w:proofErr w:type="spellEnd"/>
-            <w:r>
-              <w:rPr>
-                <w:rFonts w:ascii="Calibri" w:hAnsi="Calibri" w:cs="Calibri"/>
-                <w:color w:val="000000"/>
-                <w:lang w:val="en-US"/>
-              </w:rPr>
-              <w:t xml:space="preserve"> </w:t>
-            </w:r>
-            <w:proofErr w:type="spellStart"/>
-            <w:r>
-              <w:rPr>
-                <w:rFonts w:ascii="Calibri" w:hAnsi="Calibri" w:cs="Calibri"/>
-                <w:color w:val="000000"/>
-                <w:lang w:val="en-US"/>
-              </w:rPr>
-              <w:t>logiciel</w:t>
-            </w:r>
-            <w:proofErr w:type="spellEnd"/>
-            <w:r>
-              <w:rPr>
-                <w:rFonts w:ascii="Calibri" w:hAnsi="Calibri" w:cs="Calibri"/>
-                <w:color w:val="000000"/>
-                <w:lang w:val="en-US"/>
-              </w:rPr>
-              <w:t>)</w:t>
+              <w:t>(Architecte logiciel)</w:t>
             </w:r>
           </w:p>
         </w:tc>
@@ -6610,20 +6430,8 @@
                 <w:color w:val="000000"/>
                 <w:lang w:val="en-US"/>
               </w:rPr>
-              <w:t xml:space="preserve">Chef </w:t>
-            </w:r>
-            <w:proofErr w:type="spellStart"/>
-            <w:r>
-              <w:rPr>
-                <w:rFonts w:ascii="Calibri" w:hAnsi="Calibri" w:cs="Calibri"/>
-                <w:b/>
-                <w:bCs/>
-                <w:color w:val="000000"/>
-                <w:lang w:val="en-US"/>
-              </w:rPr>
-              <w:t>d’équipe</w:t>
-            </w:r>
-            <w:proofErr w:type="spellEnd"/>
+              <w:t>Chef d’équipe</w:t>
+            </w:r>
           </w:p>
         </w:tc>
         <w:tc>
@@ -6709,7 +6517,6 @@
                 <w:bCs/>
               </w:rPr>
             </w:pPr>
-            <w:proofErr w:type="spellStart"/>
             <w:r>
               <w:rPr>
                 <w:rFonts w:ascii="Calibri" w:hAnsi="Calibri" w:cs="Calibri"/>
@@ -6721,7 +6528,6 @@
               </w:rPr>
               <w:t>Techniciens</w:t>
             </w:r>
-            <w:proofErr w:type="spellEnd"/>
           </w:p>
         </w:tc>
         <w:tc>
@@ -6852,29 +6658,7 @@
                 <w:color w:val="000000"/>
                 <w:lang w:val="en-US"/>
               </w:rPr>
-              <w:t>(</w:t>
-            </w:r>
-            <w:proofErr w:type="spellStart"/>
-            <w:r>
-              <w:rPr>
-                <w:rFonts w:ascii="Calibri" w:hAnsi="Calibri" w:cs="Calibri"/>
-                <w:b/>
-                <w:bCs/>
-                <w:color w:val="000000"/>
-                <w:lang w:val="en-US"/>
-              </w:rPr>
-              <w:t>externe</w:t>
-            </w:r>
-            <w:proofErr w:type="spellEnd"/>
-            <w:r>
-              <w:rPr>
-                <w:rFonts w:ascii="Calibri" w:hAnsi="Calibri" w:cs="Calibri"/>
-                <w:b/>
-                <w:bCs/>
-                <w:color w:val="000000"/>
-                <w:lang w:val="en-US"/>
-              </w:rPr>
-              <w:t>)</w:t>
+              <w:t>(externe)</w:t>
             </w:r>
           </w:p>
         </w:tc>
@@ -6935,27 +6719,14 @@
       <w:r>
         <w:t xml:space="preserve">Tableau </w:t>
       </w:r>
-      <w:r>
-        <w:fldChar w:fldCharType="begin"/>
-      </w:r>
-      <w:r>
-        <w:instrText xml:space="preserve"> SEQ Tableau \* ARABIC </w:instrText>
-      </w:r>
-      <w:r>
-        <w:fldChar w:fldCharType="separate"/>
-      </w:r>
-      <w:r>
-        <w:rPr>
-          <w:noProof/>
-        </w:rPr>
-        <w:t>4</w:t>
-      </w:r>
-      <w:r>
-        <w:rPr>
-          <w:noProof/>
-        </w:rPr>
-        <w:fldChar w:fldCharType="end"/>
-      </w:r>
+      <w:fldSimple w:instr=" SEQ Tableau \* ARABIC ">
+        <w:r>
+          <w:rPr>
+            <w:noProof/>
+          </w:rPr>
+          <w:t>4</w:t>
+        </w:r>
+      </w:fldSimple>
       <w:r>
         <w:t> :</w:t>
       </w:r>
@@ -7173,7 +6944,6 @@
                 <w:color w:val="000000"/>
               </w:rPr>
             </w:pPr>
-            <w:proofErr w:type="spellStart"/>
             <w:r>
               <w:rPr>
                 <w:rFonts w:ascii="Calibri" w:eastAsia="Times New Roman" w:hAnsi="Calibri" w:cs="Calibri"/>
@@ -7181,17 +6951,7 @@
                 <w:bCs/>
                 <w:color w:val="000000"/>
               </w:rPr>
-              <w:t>Fréq</w:t>
-            </w:r>
-            <w:proofErr w:type="spellEnd"/>
-            <w:r>
-              <w:rPr>
-                <w:rFonts w:ascii="Calibri" w:eastAsia="Times New Roman" w:hAnsi="Calibri" w:cs="Calibri"/>
-                <w:b/>
-                <w:bCs/>
-                <w:color w:val="000000"/>
-              </w:rPr>
-              <w:t>.</w:t>
+              <w:t>Fréq.</w:t>
             </w:r>
           </w:p>
         </w:tc>
@@ -7440,13 +7200,7 @@
               </w:rPr>
             </w:pPr>
             <w:r>
-              <w:t>Réalisation d’un a</w:t>
-            </w:r>
-            <w:r>
-              <w:t>udit de sécurité</w:t>
-            </w:r>
-            <w:r>
-              <w:t>.</w:t>
+              <w:t>Réalisation d’un audit de sécurité.</w:t>
             </w:r>
           </w:p>
         </w:tc>
@@ -7628,15 +7382,7 @@
             </w:r>
             <w:r>
               <w:br/>
-              <w:t>Pen-</w:t>
-            </w:r>
-            <w:proofErr w:type="spellStart"/>
-            <w:r>
-              <w:t>testing</w:t>
-            </w:r>
-            <w:proofErr w:type="spellEnd"/>
-            <w:r>
-              <w:t xml:space="preserve"> de la plateforme.</w:t>
+              <w:t>Pen-testing de la plateforme.</w:t>
             </w:r>
           </w:p>
         </w:tc>
@@ -7875,10 +7621,7 @@
               </w:rPr>
             </w:pPr>
             <w:r>
-              <w:t>Manque de maîtrise de la nouvelle infrastructure</w:t>
-            </w:r>
-            <w:r>
-              <w:t xml:space="preserve"> cloud.</w:t>
+              <w:t>Manque de maîtrise de la nouvelle infrastructure cloud.</w:t>
             </w:r>
           </w:p>
         </w:tc>
@@ -8783,24 +8526,14 @@
       <w:r>
         <w:t xml:space="preserve">Tableau </w:t>
       </w:r>
-      <w:r>
-        <w:fldChar w:fldCharType="begin"/>
-      </w:r>
-      <w:r>
-        <w:instrText xml:space="preserve"> SEQ Tableau \* ARABIC </w:instrText>
-      </w:r>
-      <w:r>
-        <w:fldChar w:fldCharType="separate"/>
-      </w:r>
-      <w:r>
-        <w:rPr>
-          <w:noProof/>
-        </w:rPr>
-        <w:t>5</w:t>
-      </w:r>
-      <w:r>
-        <w:fldChar w:fldCharType="end"/>
-      </w:r>
+      <w:fldSimple w:instr=" SEQ Tableau \* ARABIC ">
+        <w:r>
+          <w:rPr>
+            <w:noProof/>
+          </w:rPr>
+          <w:t>5</w:t>
+        </w:r>
+      </w:fldSimple>
       <w:r>
         <w:t xml:space="preserve">: </w:t>
       </w:r>
@@ -8966,7 +8699,6 @@
                 <w:szCs w:val="20"/>
               </w:rPr>
             </w:pPr>
-            <w:proofErr w:type="spellStart"/>
             <w:r>
               <w:rPr>
                 <w:rFonts w:ascii="Calibri" w:eastAsia="Times New Roman" w:hAnsi="Calibri" w:cs="Calibri"/>
@@ -8974,17 +8706,7 @@
                 <w:bCs/>
                 <w:color w:val="000000"/>
               </w:rPr>
-              <w:t>Fréq</w:t>
-            </w:r>
-            <w:proofErr w:type="spellEnd"/>
-            <w:r>
-              <w:rPr>
-                <w:rFonts w:ascii="Calibri" w:eastAsia="Times New Roman" w:hAnsi="Calibri" w:cs="Calibri"/>
-                <w:b/>
-                <w:bCs/>
-                <w:color w:val="000000"/>
-              </w:rPr>
-              <w:t>.</w:t>
+              <w:t>Fréq.</w:t>
             </w:r>
           </w:p>
         </w:tc>
@@ -9274,10 +8996,7 @@
               <w:jc w:val="both"/>
             </w:pPr>
             <w:r>
-              <w:t>Problème de performance ou présence de bug en production non répertoriés au moment des phases de recette</w:t>
-            </w:r>
-            <w:r>
-              <w:t>.</w:t>
+              <w:t>Problème de performance ou présence de bug en production non répertoriés au moment des phases de recette.</w:t>
             </w:r>
           </w:p>
         </w:tc>
@@ -9393,10 +9112,7 @@
               <w:spacing w:after="0"/>
             </w:pPr>
             <w:r>
-              <w:t>Suivi des logs et des métriques</w:t>
-            </w:r>
-            <w:r>
-              <w:t>.</w:t>
+              <w:t>Suivi des logs et des métriques.</w:t>
             </w:r>
           </w:p>
           <w:p>
@@ -9460,10 +9176,7 @@
               <w:jc w:val="both"/>
             </w:pPr>
             <w:r>
-              <w:t>Non-conformité RGPD</w:t>
-            </w:r>
-            <w:r>
-              <w:t xml:space="preserve"> à cause de la conservation de données sur l’ancienne plateforme.</w:t>
+              <w:t>Non-conformité RGPD à cause de la conservation de données sur l’ancienne plateforme.</w:t>
             </w:r>
           </w:p>
         </w:tc>
@@ -9615,15 +9328,7 @@
                 <w:b/>
                 <w:bCs/>
               </w:rPr>
-              <w:t>R1</w:t>
-            </w:r>
-            <w:r>
-              <w:rPr>
-                <w:rFonts w:cstheme="minorHAnsi"/>
-                <w:b/>
-                <w:bCs/>
-              </w:rPr>
-              <w:t>2</w:t>
+              <w:t>R12</w:t>
             </w:r>
           </w:p>
         </w:tc>
@@ -9643,13 +9348,7 @@
               <w:jc w:val="both"/>
             </w:pPr>
             <w:r>
-              <w:t xml:space="preserve">Risque de non-conformité réglementaire ou légale </w:t>
-            </w:r>
-            <w:r>
-              <w:t xml:space="preserve">entrainant </w:t>
-            </w:r>
-            <w:r>
-              <w:t>la responsabilité juridique de l’entreprise.</w:t>
+              <w:t>Risque de non-conformité réglementaire ou légale entrainant la responsabilité juridique de l’entreprise.</w:t>
             </w:r>
           </w:p>
         </w:tc>
@@ -9801,15 +9500,7 @@
                 <w:b/>
                 <w:bCs/>
               </w:rPr>
-              <w:t>R1</w:t>
-            </w:r>
-            <w:r>
-              <w:rPr>
-                <w:rFonts w:cstheme="minorHAnsi"/>
-                <w:b/>
-                <w:bCs/>
-              </w:rPr>
-              <w:t>3</w:t>
+              <w:t>R13</w:t>
             </w:r>
           </w:p>
         </w:tc>
@@ -9829,10 +9520,7 @@
               <w:jc w:val="both"/>
             </w:pPr>
             <w:r>
-              <w:t>Risque d’indisponibilité de la nouvelle plateforme en cas de problème</w:t>
-            </w:r>
-            <w:r>
-              <w:t xml:space="preserve"> lors de la bascule réelle.</w:t>
+              <w:t>Risque d’indisponibilité de la nouvelle plateforme en cas de problème lors de la bascule réelle.</w:t>
             </w:r>
           </w:p>
         </w:tc>
@@ -9984,15 +9672,7 @@
                 <w:b/>
                 <w:bCs/>
               </w:rPr>
-              <w:t>R1</w:t>
-            </w:r>
-            <w:r>
-              <w:rPr>
-                <w:rFonts w:cstheme="minorHAnsi"/>
-                <w:b/>
-                <w:bCs/>
-              </w:rPr>
-              <w:t>4</w:t>
+              <w:t>R14</w:t>
             </w:r>
           </w:p>
         </w:tc>
@@ -10013,19 +9693,7 @@
             </w:pPr>
             <w:bookmarkStart w:id="28" w:name="_Hlk96023795"/>
             <w:r>
-              <w:t>Non décommissionnement l’ancienne plateforme entrainant des c</w:t>
-            </w:r>
-            <w:r>
-              <w:t>o</w:t>
-            </w:r>
-            <w:r>
-              <w:t>ût</w:t>
-            </w:r>
-            <w:r>
-              <w:t>s d’exploitation inutiles</w:t>
-            </w:r>
-            <w:r>
-              <w:t>.</w:t>
+              <w:t>Non décommissionnement l’ancienne plateforme entrainant des coûts d’exploitation inutiles.</w:t>
             </w:r>
             <w:bookmarkEnd w:id="28"/>
           </w:p>
@@ -10182,15 +9850,7 @@
                 <w:b/>
                 <w:bCs/>
               </w:rPr>
-              <w:t>R1</w:t>
-            </w:r>
-            <w:r>
-              <w:rPr>
-                <w:rFonts w:cstheme="minorHAnsi"/>
-                <w:b/>
-                <w:bCs/>
-              </w:rPr>
-              <w:t>5</w:t>
+              <w:t>R15</w:t>
             </w:r>
           </w:p>
         </w:tc>
@@ -10210,18 +9870,7 @@
               <w:jc w:val="both"/>
             </w:pPr>
             <w:r>
-              <w:t xml:space="preserve">Accumulation de dette technique et </w:t>
-            </w:r>
-            <w:proofErr w:type="spellStart"/>
-            <w:r>
-              <w:t>shadow</w:t>
-            </w:r>
-            <w:proofErr w:type="spellEnd"/>
-            <w:r>
-              <w:t xml:space="preserve"> IT</w:t>
-            </w:r>
-            <w:r>
-              <w:t xml:space="preserve"> dû à la non adhésion des utilisateurs.</w:t>
+              <w:t>Accumulation de dette technique et shadow IT dû à la non adhésion des utilisateurs.</w:t>
             </w:r>
           </w:p>
         </w:tc>
@@ -10377,15 +10026,7 @@
                 <w:b/>
                 <w:bCs/>
               </w:rPr>
-              <w:t>R1</w:t>
-            </w:r>
-            <w:r>
-              <w:rPr>
-                <w:rFonts w:cstheme="minorHAnsi"/>
-                <w:b/>
-                <w:bCs/>
-              </w:rPr>
-              <w:t>6</w:t>
+              <w:t>R16</w:t>
             </w:r>
           </w:p>
         </w:tc>
@@ -10544,27 +10185,14 @@
       <w:r>
         <w:t xml:space="preserve">Tableau </w:t>
       </w:r>
-      <w:r>
-        <w:fldChar w:fldCharType="begin"/>
-      </w:r>
-      <w:r>
-        <w:instrText xml:space="preserve"> SEQ Tableau \* ARABIC </w:instrText>
-      </w:r>
-      <w:r>
-        <w:fldChar w:fldCharType="separate"/>
-      </w:r>
-      <w:r>
-        <w:rPr>
-          <w:noProof/>
-        </w:rPr>
-        <w:t>6</w:t>
-      </w:r>
-      <w:r>
-        <w:rPr>
-          <w:noProof/>
-        </w:rPr>
-        <w:fldChar w:fldCharType="end"/>
-      </w:r>
+      <w:fldSimple w:instr=" SEQ Tableau \* ARABIC ">
+        <w:r>
+          <w:rPr>
+            <w:noProof/>
+          </w:rPr>
+          <w:t>6</w:t>
+        </w:r>
+      </w:fldSimple>
       <w:r>
         <w:t xml:space="preserve"> : Matrice des risques du chantier de migration.</w:t>
       </w:r>
@@ -10955,15 +10583,7 @@
         <w:jc w:val="both"/>
       </w:pPr>
       <w:r>
-        <w:t>Le modèle d’évaluation des risques utilisé dans ce document utilise la terminologie définie par les publication de l’</w:t>
-      </w:r>
-      <w:proofErr w:type="spellStart"/>
-      <w:r>
-        <w:t>OpenGroup</w:t>
-      </w:r>
-      <w:proofErr w:type="spellEnd"/>
-      <w:r>
-        <w:t xml:space="preserve"> sur TOGAF : </w:t>
+        <w:t xml:space="preserve">Le modèle d’évaluation des risques utilisé dans ce document utilise la terminologie définie par les publication de l’OpenGroup sur TOGAF : </w:t>
       </w:r>
     </w:p>
     <w:p>
@@ -11032,27 +10652,14 @@
       <w:r>
         <w:t xml:space="preserve">Figure </w:t>
       </w:r>
-      <w:r>
-        <w:fldChar w:fldCharType="begin"/>
-      </w:r>
-      <w:r>
-        <w:instrText xml:space="preserve"> SEQ Figure \* ARABIC </w:instrText>
-      </w:r>
-      <w:r>
-        <w:fldChar w:fldCharType="separate"/>
-      </w:r>
-      <w:r>
-        <w:rPr>
-          <w:noProof/>
-        </w:rPr>
-        <w:t>1</w:t>
-      </w:r>
-      <w:r>
-        <w:rPr>
-          <w:noProof/>
-        </w:rPr>
-        <w:fldChar w:fldCharType="end"/>
-      </w:r>
+      <w:fldSimple w:instr=" SEQ Figure \* ARABIC ">
+        <w:r>
+          <w:rPr>
+            <w:noProof/>
+          </w:rPr>
+          <w:t>1</w:t>
+        </w:r>
+      </w:fldSimple>
       <w:r>
         <w:t xml:space="preserve"> : </w:t>
       </w:r>
@@ -11212,7 +10819,6 @@
                               </w:rPr>
                               <w:t xml:space="preserve"> </w:t>
                             </w:r>
-                            <w:proofErr w:type="spellStart"/>
                             <w:r>
                               <w:rPr>
                                 <w:spacing w:val="-1"/>
@@ -11222,7 +10828,6 @@
                               </w:rPr>
                               <w:t>Lambort</w:t>
                             </w:r>
-                            <w:proofErr w:type="spellEnd"/>
                             <w:r>
                               <w:rPr>
                                 <w:spacing w:val="26"/>
@@ -11771,25 +11376,14 @@
                               </w:rPr>
                               <w:t xml:space="preserve"> </w:t>
                             </w:r>
-                            <w:proofErr w:type="spellStart"/>
-                            <w:r>
-                              <w:rPr>
-                                <w:spacing w:val="-1"/>
-                                <w:sz w:val="18"/>
-                                <w:szCs w:val="18"/>
-                                <w:lang w:val="fr-FR"/>
-                              </w:rPr>
-                              <w:t>AirStar</w:t>
-                            </w:r>
-                            <w:proofErr w:type="spellEnd"/>
-                            <w:r>
-                              <w:rPr>
-                                <w:spacing w:val="-1"/>
-                                <w:sz w:val="18"/>
-                                <w:szCs w:val="18"/>
-                                <w:lang w:val="fr-FR"/>
-                              </w:rPr>
-                              <w:t>,</w:t>
+                            <w:r>
+                              <w:rPr>
+                                <w:spacing w:val="-1"/>
+                                <w:sz w:val="18"/>
+                                <w:szCs w:val="18"/>
+                                <w:lang w:val="fr-FR"/>
+                              </w:rPr>
+                              <w:t>AirStar,</w:t>
                             </w:r>
                             <w:r>
                               <w:rPr>
@@ -18319,7 +17913,6 @@
                               </w:rPr>
                               <w:t xml:space="preserve"> </w:t>
                             </w:r>
-                            <w:proofErr w:type="spellStart"/>
                             <w:r>
                               <w:rPr>
                                 <w:spacing w:val="-1"/>
@@ -18329,7 +17922,6 @@
                               </w:rPr>
                               <w:t>Lambort</w:t>
                             </w:r>
-                            <w:proofErr w:type="spellEnd"/>
                             <w:r>
                               <w:rPr>
                                 <w:spacing w:val="25"/>
@@ -18478,7 +18070,6 @@
                         </w:rPr>
                         <w:t xml:space="preserve"> </w:t>
                       </w:r>
-                      <w:proofErr w:type="spellStart"/>
                       <w:r>
                         <w:rPr>
                           <w:spacing w:val="-1"/>
@@ -18488,7 +18079,6 @@
                         </w:rPr>
                         <w:t>Lambort</w:t>
                       </w:r>
-                      <w:proofErr w:type="spellEnd"/>
                       <w:r>
                         <w:rPr>
                           <w:spacing w:val="26"/>
@@ -19037,25 +18627,14 @@
                         </w:rPr>
                         <w:t xml:space="preserve"> </w:t>
                       </w:r>
-                      <w:proofErr w:type="spellStart"/>
-                      <w:r>
-                        <w:rPr>
-                          <w:spacing w:val="-1"/>
-                          <w:sz w:val="18"/>
-                          <w:szCs w:val="18"/>
-                          <w:lang w:val="fr-FR"/>
-                        </w:rPr>
-                        <w:t>AirStar</w:t>
-                      </w:r>
-                      <w:proofErr w:type="spellEnd"/>
-                      <w:r>
-                        <w:rPr>
-                          <w:spacing w:val="-1"/>
-                          <w:sz w:val="18"/>
-                          <w:szCs w:val="18"/>
-                          <w:lang w:val="fr-FR"/>
-                        </w:rPr>
-                        <w:t>,</w:t>
+                      <w:r>
+                        <w:rPr>
+                          <w:spacing w:val="-1"/>
+                          <w:sz w:val="18"/>
+                          <w:szCs w:val="18"/>
+                          <w:lang w:val="fr-FR"/>
+                        </w:rPr>
+                        <w:t>AirStar,</w:t>
                       </w:r>
                       <w:r>
                         <w:rPr>
@@ -25585,7 +25164,6 @@
                         </w:rPr>
                         <w:t xml:space="preserve"> </w:t>
                       </w:r>
-                      <w:proofErr w:type="spellStart"/>
                       <w:r>
                         <w:rPr>
                           <w:spacing w:val="-1"/>
@@ -25595,7 +25173,6 @@
                         </w:rPr>
                         <w:t>Lambort</w:t>
                       </w:r>
-                      <w:proofErr w:type="spellEnd"/>
                       <w:r>
                         <w:rPr>
                           <w:spacing w:val="25"/>
@@ -25684,13 +25261,13 @@
       <w:pPr>
         <w:pStyle w:val="Titre2"/>
       </w:pPr>
-      <w:bookmarkStart w:id="45" w:name="_Toc78113520"/>
-      <w:bookmarkStart w:id="46" w:name="_Toc96025109"/>
-      <w:bookmarkEnd w:id="9"/>
+      <w:bookmarkStart w:id="45" w:name="_Toc96025109"/>
+      <w:bookmarkStart w:id="46" w:name="_Toc78113520"/>
+      <w:bookmarkEnd w:id="10"/>
       <w:r>
         <w:t>Figures</w:t>
       </w:r>
-      <w:bookmarkEnd w:id="46"/>
+      <w:bookmarkEnd w:id="45"/>
     </w:p>
     <w:p>
       <w:pPr>
@@ -25788,7 +25365,7 @@
       <w:r>
         <w:t>Tableaux</w:t>
       </w:r>
-      <w:bookmarkEnd w:id="45"/>
+      <w:bookmarkEnd w:id="46"/>
       <w:bookmarkEnd w:id="47"/>
     </w:p>
     <w:p>
@@ -26649,7 +26226,6 @@
         <w:color w:val="000000"/>
       </w:rPr>
     </w:pPr>
-    <w:proofErr w:type="spellStart"/>
     <w:r>
       <w:rPr>
         <w:rFonts w:ascii="Open Sans" w:eastAsia="Open Sans" w:hAnsi="Open Sans" w:cs="Open Sans"/>
@@ -26660,7 +26236,6 @@
       </w:rPr>
       <w:t>Rep’Aero</w:t>
     </w:r>
-    <w:proofErr w:type="spellEnd"/>
     <w:r>
       <w:rPr>
         <w:rFonts w:ascii="Open Sans" w:eastAsia="Open Sans" w:hAnsi="Open Sans" w:cs="Open Sans"/>
@@ -26763,27 +26338,14 @@
     <w:pPr>
       <w:pStyle w:val="En-tte"/>
     </w:pPr>
-    <w:r>
-      <w:fldChar w:fldCharType="begin"/>
-    </w:r>
-    <w:r>
-      <w:instrText xml:space="preserve"> STYLEREF  "Titre 1"  \* MERGEFORMAT </w:instrText>
-    </w:r>
-    <w:r>
-      <w:fldChar w:fldCharType="separate"/>
-    </w:r>
-    <w:r>
-      <w:rPr>
-        <w:noProof/>
-      </w:rPr>
-      <w:t>TABLES DES RÉFÉRENCES</w:t>
-    </w:r>
-    <w:r>
-      <w:rPr>
-        <w:noProof/>
-      </w:rPr>
-      <w:fldChar w:fldCharType="end"/>
-    </w:r>
+    <w:fldSimple w:instr=" STYLEREF  &quot;Titre 1&quot;  \* MERGEFORMAT ">
+      <w:r>
+        <w:rPr>
+          <w:noProof/>
+        </w:rPr>
+        <w:t>CONTEXTE</w:t>
+      </w:r>
+    </w:fldSimple>
     <w:r>
       <w:rPr>
         <w:noProof/>
@@ -26809,7 +26371,7 @@
       <w:rPr>
         <w:noProof/>
       </w:rPr>
-      <w:t>17/02/2022</w:t>
+      <w:t>18/02/2022</w:t>
     </w:r>
     <w:r>
       <w:fldChar w:fldCharType="end"/>
@@ -31563,15 +31125,6 @@
   </w:num>
   <w:num w:numId="40">
     <w:abstractNumId w:val="27"/>
-    <w:lvlOverride w:ilvl="0"/>
-    <w:lvlOverride w:ilvl="1"/>
-    <w:lvlOverride w:ilvl="2"/>
-    <w:lvlOverride w:ilvl="3"/>
-    <w:lvlOverride w:ilvl="4"/>
-    <w:lvlOverride w:ilvl="5"/>
-    <w:lvlOverride w:ilvl="6"/>
-    <w:lvlOverride w:ilvl="7"/>
-    <w:lvlOverride w:ilvl="8"/>
   </w:num>
 </w:numbering>
 </file>
@@ -33590,28 +33143,28 @@
 </file>
 
 <file path=customXml/item1.xml><?xml version="1.0" encoding="utf-8"?>
+<b:Sources xmlns:b="http://schemas.openxmlformats.org/officeDocument/2006/bibliography" xmlns="http://schemas.openxmlformats.org/officeDocument/2006/bibliography" SelectedStyle="\APASixthEditionOfficeOnline.xsl" StyleName="APA" Version="6"/>
+</file>
+
+<file path=customXml/item2.xml><?xml version="1.0" encoding="utf-8"?>
 <go:gDocsCustomXmlDataStorage xmlns:go="http://customooxmlschemas.google.com/" xmlns:r="http://schemas.openxmlformats.org/officeDocument/2006/relationships">
   <go:docsCustomData xmlns:go="http://customooxmlschemas.google.com/" roundtripDataSignature="AMtx7mj8bvlXyk6gfbrLwJXO/FvWiC9Yig==">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</go:docsCustomData>
 </go:gDocsCustomXmlDataStorage>
 </file>
 
-<file path=customXml/item2.xml><?xml version="1.0" encoding="utf-8"?>
-<b:Sources xmlns:b="http://schemas.openxmlformats.org/officeDocument/2006/bibliography" xmlns="http://schemas.openxmlformats.org/officeDocument/2006/bibliography" SelectedStyle="\APASixthEditionOfficeOnline.xsl" StyleName="APA" Version="6"/>
+<file path=customXml/itemProps1.xml><?xml version="1.0" encoding="utf-8"?>
+<ds:datastoreItem xmlns:ds="http://schemas.openxmlformats.org/officeDocument/2006/customXml" ds:itemID="{4B096B17-6408-4466-8E14-340F741101A8}">
+  <ds:schemaRefs>
+    <ds:schemaRef ds:uri="http://schemas.openxmlformats.org/officeDocument/2006/bibliography"/>
+  </ds:schemaRefs>
+</ds:datastoreItem>
 </file>
 
-<file path=customXml/itemProps1.xml><?xml version="1.0" encoding="utf-8"?>
+<file path=customXml/itemProps2.xml><?xml version="1.0" encoding="utf-8"?>
 <ds:datastoreItem xmlns:ds="http://schemas.openxmlformats.org/officeDocument/2006/customXml" ds:itemID="{11111111-1234-1234-1234-123412341234}">
   <ds:schemaRefs>
     <ds:schemaRef ds:uri="http://customooxmlschemas.google.com/"/>
     <ds:schemaRef ds:uri="http://schemas.openxmlformats.org/officeDocument/2006/relationships"/>
   </ds:schemaRefs>
 </ds:datastoreItem>
-</file>
-
-<file path=customXml/itemProps2.xml><?xml version="1.0" encoding="utf-8"?>
-<ds:datastoreItem xmlns:ds="http://schemas.openxmlformats.org/officeDocument/2006/customXml" ds:itemID="{4B096B17-6408-4466-8E14-340F741101A8}">
-  <ds:schemaRefs>
-    <ds:schemaRef ds:uri="http://schemas.openxmlformats.org/officeDocument/2006/bibliography"/>
-  </ds:schemaRefs>
-</ds:datastoreItem>
 </file>
</xml_diff>